<commit_message>
Gerando termos para DEV Alta Plataforma
</commit_message>
<xml_diff>
--- a/FICUS.docx
+++ b/FICUS.docx
@@ -3963,15 +3963,57 @@
                 <w:tab w:val="clear" w:pos="8505"/>
               </w:tabs>
             </w:pPr>
-            <w:fldSimple w:instr=" REF  rg ">
+            <w:r>
+              <w:fldChar w:fldCharType="begin">
+                <w:ffData>
+                  <w:name w:val="rg"/>
+                  <w:enabled/>
+                  <w:calcOnExit w:val="0"/>
+                  <w:textInput>
+                    <w:default w:val="000000000"/>
+                  </w:textInput>
+                </w:ffData>
+              </w:fldChar>
+            </w:r>
+            <w:r>
+              <w:instrText xml:space="preserve"> FORMTEXT </w:instrText>
+            </w:r>
+            <w:r>
+              <w:fldChar w:fldCharType="separate"/>
+            </w:r>
+            <w:r>
+              <w:rPr>
+                <w:noProof/>
+              </w:rPr>
+              <w:t>000000000</w:t>
+            </w:r>
+            <w:r>
+              <w:fldChar w:fldCharType="end"/>
+            </w:r>
+          </w:p>
+        </w:tc>
+        <w:tc>
+          <w:tcPr>
+            <w:tcW w:w="1942" w:type="dxa"/>
+            <w:tcBorders>
+              <w:bottom w:val="single" w:sz="4" w:space="0" w:color="auto"/>
+            </w:tcBorders>
+          </w:tcPr>
+          <w:p>
+            <w:pPr>
+              <w:tabs>
+                <w:tab w:val="clear" w:pos="8505"/>
+              </w:tabs>
+            </w:pPr>
+            <w:fldSimple w:instr=" REF  orgao_emissor ">
               <w:r>
                 <w:fldChar w:fldCharType="begin">
                   <w:ffData>
-                    <w:name w:val="rg"/>
-                    <w:enabled/>
+                    <w:name w:val="orgao_emissor"/>
+                    <w:enabled w:val="0"/>
                     <w:calcOnExit w:val="0"/>
                     <w:textInput>
-                      <w:default w:val="000000000"/>
+                      <w:default w:val="SSP SP"/>
                     </w:textInput>
                   </w:ffData>
                 </w:fldChar>
@@ -3986,33 +4028,10 @@
                 <w:rPr>
                   <w:noProof/>
                 </w:rPr>
-                <w:t>000000000</w:t>
+                <w:t>SSP SP</w:t>
               </w:r>
               <w:r>
                 <w:fldChar w:fldCharType="end"/>
-              </w:r>
-            </w:fldSimple>
-          </w:p>
-        </w:tc>
-        <w:tc>
-          <w:tcPr>
-            <w:tcW w:w="1942" w:type="dxa"/>
-            <w:tcBorders>
-              <w:bottom w:val="single" w:sz="4" w:space="0" w:color="auto"/>
-            </w:tcBorders>
-          </w:tcPr>
-          <w:p>
-            <w:pPr>
-              <w:tabs>
-                <w:tab w:val="clear" w:pos="8505"/>
-              </w:tabs>
-            </w:pPr>
-            <w:fldSimple w:instr=" REF  orgao_emissor ">
-              <w:r>
-                <w:rPr>
-                  <w:noProof/>
-                </w:rPr>
-                <w:t>SSP SP</w:t>
               </w:r>
             </w:fldSimple>
           </w:p>

</xml_diff>